<commit_message>
Added top level module
</commit_message>
<xml_diff>
--- a/doc/BombSquad_UserManual.docx
+++ b/doc/BombSquad_UserManual.docx
@@ -95,6 +95,26 @@
           <w:u w:val="single"/>
         </w:rPr>
         <w:lastRenderedPageBreak/>
+        <w:t>User Names and</w:t>
+      </w:r>
+      <w:bookmarkStart w:id="0" w:name="_GoBack"/>
+      <w:bookmarkEnd w:id="0"/>
+      <w:r>
+        <w:rPr>
+          <w:rFonts w:ascii="Tox Typewriter" w:hAnsi="Tox Typewriter"/>
+          <w:b/>
+          <w:sz w:val="40"/>
+          <w:u w:val="single"/>
+        </w:rPr>
+        <w:t xml:space="preserve"> </w:t>
+      </w:r>
+      <w:r>
+        <w:rPr>
+          <w:rFonts w:ascii="Tox Typewriter" w:hAnsi="Tox Typewriter"/>
+          <w:b/>
+          <w:sz w:val="40"/>
+          <w:u w:val="single"/>
+        </w:rPr>
         <w:t>Passwords</w:t>
       </w:r>
       <w:r>
@@ -527,8 +547,6 @@
         </w:rPr>
         <w:t>If cell 1 displays:</w:t>
       </w:r>
-      <w:bookmarkStart w:id="0" w:name="_GoBack"/>
-      <w:bookmarkEnd w:id="0"/>
     </w:p>
     <w:p>
       <w:pPr>

</xml_diff>

<commit_message>
updated user manual - intro
</commit_message>
<xml_diff>
--- a/doc/BombSquad_UserManual.docx
+++ b/doc/BombSquad_UserManual.docx
@@ -83,19 +83,169 @@
       <w:pPr>
         <w:rPr>
           <w:rFonts w:ascii="Tox Typewriter" w:hAnsi="Tox Typewriter"/>
+          <w:sz w:val="40"/>
+        </w:rPr>
+      </w:pPr>
+      <w:r>
+        <w:rPr>
+          <w:rFonts w:ascii="Tox Typewriter" w:hAnsi="Tox Typewriter"/>
           <w:b/>
           <w:sz w:val="40"/>
           <w:u w:val="single"/>
         </w:rPr>
-      </w:pPr>
-      <w:r>
+        <w:lastRenderedPageBreak/>
+        <w:t>Bomb Squad Interactive Game Manual</w:t>
+      </w:r>
+    </w:p>
+    <w:p>
+      <w:pPr>
+        <w:jc w:val="both"/>
+        <w:rPr>
+          <w:rFonts w:ascii="Tox Typewriter" w:hAnsi="Tox Typewriter"/>
+          <w:sz w:val="28"/>
+          <w:szCs w:val="28"/>
+        </w:rPr>
+      </w:pPr>
+      <w:r>
+        <w:rPr>
+          <w:rFonts w:ascii="Tox Typewriter" w:hAnsi="Tox Typewriter"/>
+          <w:sz w:val="40"/>
+        </w:rPr>
+        <w:tab/>
+      </w:r>
+      <w:r>
+        <w:rPr>
+          <w:rFonts w:ascii="Tox Typewriter" w:hAnsi="Tox Typewriter"/>
+          <w:sz w:val="28"/>
+          <w:szCs w:val="28"/>
+        </w:rPr>
+        <w:t>Bomb Squad is a cooperative game in which the objective is to perform various tasks and solve puzzles on the</w:t>
+      </w:r>
+      <w:r>
+        <w:rPr>
+          <w:rFonts w:ascii="Tox Typewriter" w:hAnsi="Tox Typewriter"/>
+          <w:sz w:val="28"/>
+          <w:szCs w:val="28"/>
+        </w:rPr>
+        <w:t xml:space="preserve"> DE-2</w:t>
+      </w:r>
+      <w:r>
+        <w:rPr>
+          <w:rFonts w:ascii="Tox Typewriter" w:hAnsi="Tox Typewriter"/>
+          <w:sz w:val="28"/>
+          <w:szCs w:val="28"/>
+        </w:rPr>
+        <w:t xml:space="preserve"> FPGA board</w:t>
+      </w:r>
+      <w:r>
+        <w:rPr>
+          <w:rFonts w:ascii="Tox Typewriter" w:hAnsi="Tox Typewriter"/>
+          <w:sz w:val="28"/>
+          <w:szCs w:val="28"/>
+        </w:rPr>
+        <w:t xml:space="preserve"> with the objective,</w:t>
+      </w:r>
+      <w:r>
+        <w:rPr>
+          <w:rFonts w:ascii="Tox Typewriter" w:hAnsi="Tox Typewriter"/>
+          <w:sz w:val="28"/>
+          <w:szCs w:val="28"/>
+        </w:rPr>
+        <w:t xml:space="preserve"> to defuse “the bomb”. The instructions for defusing the bomb will be provided in a bomb </w:t>
+      </w:r>
+      <w:proofErr w:type="spellStart"/>
+      <w:r>
+        <w:rPr>
+          <w:rFonts w:ascii="Tox Typewriter" w:hAnsi="Tox Typewriter"/>
+          <w:sz w:val="28"/>
+          <w:szCs w:val="28"/>
+        </w:rPr>
+        <w:t>defusal</w:t>
+      </w:r>
+      <w:proofErr w:type="spellEnd"/>
+      <w:r>
+        <w:rPr>
+          <w:rFonts w:ascii="Tox Typewriter" w:hAnsi="Tox Typewriter"/>
+          <w:sz w:val="28"/>
+          <w:szCs w:val="28"/>
+        </w:rPr>
+        <w:t xml:space="preserve"> manual. There are two player roles in this game: the technician and the specialist. The technician is the player </w:t>
+      </w:r>
+      <w:r>
+        <w:rPr>
+          <w:rFonts w:ascii="Tox Typewriter" w:hAnsi="Tox Typewriter"/>
+          <w:sz w:val="28"/>
+          <w:szCs w:val="28"/>
+        </w:rPr>
+        <w:t>performing</w:t>
+      </w:r>
+      <w:r>
+        <w:rPr>
+          <w:rFonts w:ascii="Tox Typewriter" w:hAnsi="Tox Typewriter"/>
+          <w:sz w:val="28"/>
+          <w:szCs w:val="28"/>
+        </w:rPr>
+        <w:t xml:space="preserve"> the </w:t>
+      </w:r>
+      <w:r>
+        <w:rPr>
+          <w:rFonts w:ascii="Tox Typewriter" w:hAnsi="Tox Typewriter"/>
+          <w:sz w:val="28"/>
+          <w:szCs w:val="28"/>
+        </w:rPr>
+        <w:t>actions</w:t>
+      </w:r>
+      <w:r>
+        <w:rPr>
+          <w:rFonts w:ascii="Tox Typewriter" w:hAnsi="Tox Typewriter"/>
+          <w:sz w:val="28"/>
+          <w:szCs w:val="28"/>
+        </w:rPr>
+        <w:t xml:space="preserve"> and is</w:t>
+      </w:r>
+      <w:r>
+        <w:rPr>
+          <w:rFonts w:ascii="Tox Typewriter" w:hAnsi="Tox Typewriter"/>
+          <w:sz w:val="28"/>
+          <w:szCs w:val="28"/>
+        </w:rPr>
+        <w:t xml:space="preserve"> not allowed to look at the manual</w:t>
+      </w:r>
+      <w:r>
+        <w:rPr>
+          <w:rFonts w:ascii="Tox Typewriter" w:hAnsi="Tox Typewriter"/>
+          <w:sz w:val="28"/>
+          <w:szCs w:val="28"/>
+        </w:rPr>
+        <w:t xml:space="preserve"> at any time. The specialist is allowed to look at manual and must verbally communicate with the technician to perform the steps outlined in the manual.</w:t>
+      </w:r>
+    </w:p>
+    <w:p>
+      <w:pPr>
         <w:rPr>
           <w:rFonts w:ascii="Tox Typewriter" w:hAnsi="Tox Typewriter"/>
           <w:b/>
           <w:sz w:val="40"/>
           <w:u w:val="single"/>
         </w:rPr>
-        <w:lastRenderedPageBreak/>
+      </w:pPr>
+    </w:p>
+    <w:p>
+      <w:pPr>
+        <w:rPr>
+          <w:rFonts w:ascii="Tox Typewriter" w:hAnsi="Tox Typewriter"/>
+          <w:b/>
+          <w:sz w:val="40"/>
+          <w:u w:val="single"/>
+        </w:rPr>
+      </w:pPr>
+      <w:r>
+        <w:rPr>
+          <w:rFonts w:ascii="Tox Typewriter" w:hAnsi="Tox Typewriter"/>
+          <w:b/>
+          <w:sz w:val="40"/>
+          <w:u w:val="single"/>
+        </w:rPr>
         <w:t>Login Sequence for the Bomb Squad Game</w:t>
       </w:r>
     </w:p>
@@ -123,7 +273,17 @@
           <w:sz w:val="28"/>
           <w:szCs w:val="28"/>
         </w:rPr>
-        <w:t>d interactive game was equipped</w:t>
+        <w:t>d interactive game w</w:t>
+      </w:r>
+      <w:bookmarkStart w:id="0" w:name="_GoBack"/>
+      <w:bookmarkEnd w:id="0"/>
+      <w:r>
+        <w:rPr>
+          <w:rFonts w:ascii="Tox Typewriter" w:hAnsi="Tox Typewriter"/>
+          <w:sz w:val="28"/>
+          <w:szCs w:val="28"/>
+        </w:rPr>
+        <w:t>as equipped</w:t>
       </w:r>
       <w:r>
         <w:rPr>
@@ -694,15 +854,7 @@
           <w:sz w:val="24"/>
           <w:szCs w:val="24"/>
         </w:rPr>
-        <w:t xml:space="preserve"> </w:t>
-      </w:r>
-      <w:r>
-        <w:rPr>
-          <w:rFonts w:ascii="Times New Roman" w:hAnsi="Times New Roman" w:cs="Times New Roman"/>
-          <w:sz w:val="24"/>
-          <w:szCs w:val="24"/>
-        </w:rPr>
-        <w:t xml:space="preserve">SW3    SW2   </w:t>
+        <w:t xml:space="preserve"> SW3    SW2   </w:t>
       </w:r>
       <w:proofErr w:type="gramStart"/>
       <w:r>
@@ -814,8 +966,6 @@
         </w:rPr>
         <w:t xml:space="preserve">To input credentials, users just need to flip the mechanical switches to their on or off positons following the binary sequence for their id and password, then press the submit button and wait for the LCD to show a message informing if the credentials verification failed or succeeded. </w:t>
       </w:r>
-      <w:bookmarkStart w:id="0" w:name="_GoBack"/>
-      <w:bookmarkEnd w:id="0"/>
     </w:p>
     <w:p>
       <w:pPr>
@@ -856,6 +1006,7 @@
           <w:sz w:val="28"/>
           <w:szCs w:val="28"/>
         </w:rPr>
+        <w:lastRenderedPageBreak/>
         <w:t>Look for your credentials in the Bomb Squad interactive game manual</w:t>
       </w:r>
     </w:p>
@@ -981,7 +1132,6 @@
           <w:sz w:val="28"/>
           <w:szCs w:val="28"/>
         </w:rPr>
-        <w:lastRenderedPageBreak/>
         <w:t xml:space="preserve">Table </w:t>
       </w:r>
       <w:r>
@@ -1419,6 +1569,103 @@
           <w:u w:val="single"/>
         </w:rPr>
       </w:pPr>
+      <w:r>
+        <w:rPr>
+          <w:rFonts w:ascii="Tox Typewriter" w:hAnsi="Tox Typewriter"/>
+          <w:sz w:val="40"/>
+        </w:rPr>
+        <w:tab/>
+      </w:r>
+      <w:r>
+        <w:rPr>
+          <w:rFonts w:ascii="Tox Typewriter" w:hAnsi="Tox Typewriter"/>
+          <w:sz w:val="28"/>
+          <w:szCs w:val="28"/>
+        </w:rPr>
+        <w:t xml:space="preserve">Bomb Squad is a cooperative game in which the objective is to perform various tasks and solve puzzles on the FPGA board in order to defuse “the bomb”. The instructions for defusing the bomb will be provided in a bomb </w:t>
+      </w:r>
+      <w:proofErr w:type="spellStart"/>
+      <w:r>
+        <w:rPr>
+          <w:rFonts w:ascii="Tox Typewriter" w:hAnsi="Tox Typewriter"/>
+          <w:sz w:val="28"/>
+          <w:szCs w:val="28"/>
+        </w:rPr>
+        <w:t>defusal</w:t>
+      </w:r>
+      <w:proofErr w:type="spellEnd"/>
+      <w:r>
+        <w:rPr>
+          <w:rFonts w:ascii="Tox Typewriter" w:hAnsi="Tox Typewriter"/>
+          <w:sz w:val="28"/>
+          <w:szCs w:val="28"/>
+        </w:rPr>
+        <w:t xml:space="preserve"> manual. There are two player roles in this game: the technician and the specialist. The technician is the player</w:t>
+      </w:r>
+      <w:r>
+        <w:rPr>
+          <w:rFonts w:ascii="Tox Typewriter" w:hAnsi="Tox Typewriter"/>
+          <w:sz w:val="28"/>
+          <w:szCs w:val="28"/>
+        </w:rPr>
+        <w:t xml:space="preserve"> </w:t>
+      </w:r>
+      <w:proofErr w:type="spellStart"/>
+      <w:r>
+        <w:rPr>
+          <w:rFonts w:ascii="Tox Typewriter" w:hAnsi="Tox Typewriter"/>
+          <w:sz w:val="28"/>
+          <w:szCs w:val="28"/>
+        </w:rPr>
+        <w:t>peforming</w:t>
+      </w:r>
+      <w:proofErr w:type="spellEnd"/>
+      <w:r>
+        <w:rPr>
+          <w:rFonts w:ascii="Tox Typewriter" w:hAnsi="Tox Typewriter"/>
+          <w:sz w:val="28"/>
+          <w:szCs w:val="28"/>
+        </w:rPr>
+        <w:t xml:space="preserve"> the </w:t>
+      </w:r>
+      <w:proofErr w:type="spellStart"/>
+      <w:proofErr w:type="gramStart"/>
+      <w:r>
+        <w:rPr>
+          <w:rFonts w:ascii="Tox Typewriter" w:hAnsi="Tox Typewriter"/>
+          <w:sz w:val="28"/>
+          <w:szCs w:val="28"/>
+        </w:rPr>
+        <w:t>actons</w:t>
+      </w:r>
+      <w:proofErr w:type="spellEnd"/>
+      <w:proofErr w:type="gramEnd"/>
+      <w:r>
+        <w:rPr>
+          <w:rFonts w:ascii="Tox Typewriter" w:hAnsi="Tox Typewriter"/>
+          <w:sz w:val="28"/>
+          <w:szCs w:val="28"/>
+        </w:rPr>
+        <w:t xml:space="preserve"> and is not allowed to look at the bomb </w:t>
+      </w:r>
+      <w:proofErr w:type="spellStart"/>
+      <w:r>
+        <w:rPr>
+          <w:rFonts w:ascii="Tox Typewriter" w:hAnsi="Tox Typewriter"/>
+          <w:sz w:val="28"/>
+          <w:szCs w:val="28"/>
+        </w:rPr>
+        <w:t>defusal</w:t>
+      </w:r>
+      <w:proofErr w:type="spellEnd"/>
+      <w:r>
+        <w:rPr>
+          <w:rFonts w:ascii="Tox Typewriter" w:hAnsi="Tox Typewriter"/>
+          <w:sz w:val="28"/>
+          <w:szCs w:val="28"/>
+        </w:rPr>
+        <w:t xml:space="preserve"> at any time. The specialist is allowed to look at manual and must verbally communicate with the technician to perform the steps outlined in the manual.</w:t>
+      </w:r>
       <w:r>
         <w:rPr>
           <w:rFonts w:ascii="Tox Typewriter" w:hAnsi="Tox Typewriter"/>
@@ -2984,7 +3231,7 @@
   <a:extraClrSchemeLst/>
   <a:extLst>
     <a:ext uri="{05A4C25C-085E-4340-85A3-A5531E510DB2}">
-      <thm15:themeFamily xmlns:thm15="http://schemas.microsoft.com/office/thememl/2012/main" xmlns="" name="Office Theme" id="{62F939B6-93AF-4DB8-9C6B-D6C7DFDC589F}" vid="{4A3C46E8-61CC-4603-A589-7422A47A8E4A}"/>
+      <thm15:themeFamily xmlns="" xmlns:thm15="http://schemas.microsoft.com/office/thememl/2012/main" name="Office Theme" id="{62F939B6-93AF-4DB8-9C6B-D6C7DFDC589F}" vid="{4A3C46E8-61CC-4603-A589-7422A47A8E4A}"/>
     </a:ext>
   </a:extLst>
 </a:theme>

</xml_diff>

<commit_message>
Rename RAMcontrollerv2 to RAMcontroller
</commit_message>
<xml_diff>
--- a/doc/BombSquad_UserManual.docx
+++ b/doc/BombSquad_UserManual.docx
@@ -119,39 +119,7 @@
           <w:sz w:val="28"/>
           <w:szCs w:val="28"/>
         </w:rPr>
-        <w:t>Bomb Squad is a cooperative game in which the objective is to perform various tasks and solve puzzles on the</w:t>
-      </w:r>
-      <w:r>
-        <w:rPr>
-          <w:rFonts w:ascii="Tox Typewriter" w:hAnsi="Tox Typewriter"/>
-          <w:sz w:val="28"/>
-          <w:szCs w:val="28"/>
-        </w:rPr>
-        <w:t xml:space="preserve"> DE-2</w:t>
-      </w:r>
-      <w:r>
-        <w:rPr>
-          <w:rFonts w:ascii="Tox Typewriter" w:hAnsi="Tox Typewriter"/>
-          <w:sz w:val="28"/>
-          <w:szCs w:val="28"/>
-        </w:rPr>
-        <w:t xml:space="preserve"> FPGA board</w:t>
-      </w:r>
-      <w:r>
-        <w:rPr>
-          <w:rFonts w:ascii="Tox Typewriter" w:hAnsi="Tox Typewriter"/>
-          <w:sz w:val="28"/>
-          <w:szCs w:val="28"/>
-        </w:rPr>
-        <w:t xml:space="preserve"> with the objective,</w:t>
-      </w:r>
-      <w:r>
-        <w:rPr>
-          <w:rFonts w:ascii="Tox Typewriter" w:hAnsi="Tox Typewriter"/>
-          <w:sz w:val="28"/>
-          <w:szCs w:val="28"/>
-        </w:rPr>
-        <w:t xml:space="preserve"> to defuse “the bomb”. The instructions for defusing the bomb will be provided in a bomb </w:t>
+        <w:t xml:space="preserve">Bomb Squad is a cooperative game in which the objective is to perform various tasks and solve puzzles on the DE-2 FPGA board with the objective, to defuse “the bomb”. The instructions for defusing the bomb will be provided in a bomb </w:t>
       </w:r>
       <w:proofErr w:type="spellStart"/>
       <w:r>
@@ -169,55 +137,7 @@
           <w:sz w:val="28"/>
           <w:szCs w:val="28"/>
         </w:rPr>
-        <w:t xml:space="preserve"> manual. There are two player roles in this game: the technician and the specialist. The technician is the player </w:t>
-      </w:r>
-      <w:r>
-        <w:rPr>
-          <w:rFonts w:ascii="Tox Typewriter" w:hAnsi="Tox Typewriter"/>
-          <w:sz w:val="28"/>
-          <w:szCs w:val="28"/>
-        </w:rPr>
-        <w:t>performing</w:t>
-      </w:r>
-      <w:r>
-        <w:rPr>
-          <w:rFonts w:ascii="Tox Typewriter" w:hAnsi="Tox Typewriter"/>
-          <w:sz w:val="28"/>
-          <w:szCs w:val="28"/>
-        </w:rPr>
-        <w:t xml:space="preserve"> the </w:t>
-      </w:r>
-      <w:r>
-        <w:rPr>
-          <w:rFonts w:ascii="Tox Typewriter" w:hAnsi="Tox Typewriter"/>
-          <w:sz w:val="28"/>
-          <w:szCs w:val="28"/>
-        </w:rPr>
-        <w:t>actions</w:t>
-      </w:r>
-      <w:r>
-        <w:rPr>
-          <w:rFonts w:ascii="Tox Typewriter" w:hAnsi="Tox Typewriter"/>
-          <w:sz w:val="28"/>
-          <w:szCs w:val="28"/>
-        </w:rPr>
-        <w:t xml:space="preserve"> and is</w:t>
-      </w:r>
-      <w:r>
-        <w:rPr>
-          <w:rFonts w:ascii="Tox Typewriter" w:hAnsi="Tox Typewriter"/>
-          <w:sz w:val="28"/>
-          <w:szCs w:val="28"/>
-        </w:rPr>
-        <w:t xml:space="preserve"> not allowed to look at the manual</w:t>
-      </w:r>
-      <w:r>
-        <w:rPr>
-          <w:rFonts w:ascii="Tox Typewriter" w:hAnsi="Tox Typewriter"/>
-          <w:sz w:val="28"/>
-          <w:szCs w:val="28"/>
-        </w:rPr>
-        <w:t xml:space="preserve"> at any time. The specialist is allowed to look at manual and must verbally communicate with the technician to perform the steps outlined in the manual.</w:t>
+        <w:t xml:space="preserve"> manual. There are two player roles in this game: the technician and the specialist. The technician is the player performing the actions and is not allowed to look at the manual at any time. The specialist is allowed to look at manual and must verbally communicate with the technician to perform the steps outlined in the manual.</w:t>
       </w:r>
     </w:p>
     <w:p>
@@ -273,7 +193,39 @@
           <w:sz w:val="28"/>
           <w:szCs w:val="28"/>
         </w:rPr>
-        <w:t>d interactive game w</w:t>
+        <w:t>d interactive game was equipped</w:t>
+      </w:r>
+      <w:r>
+        <w:rPr>
+          <w:rFonts w:ascii="Tox Typewriter" w:hAnsi="Tox Typewriter"/>
+          <w:sz w:val="28"/>
+          <w:szCs w:val="28"/>
+        </w:rPr>
+        <w:t xml:space="preserve"> </w:t>
+      </w:r>
+      <w:r>
+        <w:rPr>
+          <w:rFonts w:ascii="Tox Typewriter" w:hAnsi="Tox Typewriter"/>
+          <w:sz w:val="28"/>
+          <w:szCs w:val="28"/>
+        </w:rPr>
+        <w:t>with a credential verifier login sequence</w:t>
+      </w:r>
+      <w:r>
+        <w:rPr>
+          <w:rFonts w:ascii="Tox Typewriter" w:hAnsi="Tox Typewriter"/>
+          <w:sz w:val="28"/>
+          <w:szCs w:val="28"/>
+        </w:rPr>
+        <w:t xml:space="preserve"> </w:t>
+      </w:r>
+      <w:r>
+        <w:rPr>
+          <w:rFonts w:ascii="Tox Typewriter" w:hAnsi="Tox Typewriter"/>
+          <w:sz w:val="28"/>
+          <w:szCs w:val="28"/>
+        </w:rPr>
+        <w:t>designed to identify a</w:t>
       </w:r>
       <w:bookmarkStart w:id="0" w:name="_GoBack"/>
       <w:bookmarkEnd w:id="0"/>
@@ -283,23 +235,7 @@
           <w:sz w:val="28"/>
           <w:szCs w:val="28"/>
         </w:rPr>
-        <w:t>as equipped</w:t>
-      </w:r>
-      <w:r>
-        <w:rPr>
-          <w:rFonts w:ascii="Tox Typewriter" w:hAnsi="Tox Typewriter"/>
-          <w:sz w:val="28"/>
-          <w:szCs w:val="28"/>
-        </w:rPr>
-        <w:t xml:space="preserve"> with a login verifier sequence </w:t>
-      </w:r>
-      <w:r>
-        <w:rPr>
-          <w:rFonts w:ascii="Tox Typewriter" w:hAnsi="Tox Typewriter"/>
-          <w:sz w:val="28"/>
-          <w:szCs w:val="28"/>
-        </w:rPr>
-        <w:t>designed to identify the user by the input of credentials.</w:t>
+        <w:t xml:space="preserve"> user by the input of credentials.</w:t>
       </w:r>
     </w:p>
     <w:p>
@@ -3231,7 +3167,7 @@
   <a:extraClrSchemeLst/>
   <a:extLst>
     <a:ext uri="{05A4C25C-085E-4340-85A3-A5531E510DB2}">
-      <thm15:themeFamily xmlns="" xmlns:thm15="http://schemas.microsoft.com/office/thememl/2012/main" name="Office Theme" id="{62F939B6-93AF-4DB8-9C6B-D6C7DFDC589F}" vid="{4A3C46E8-61CC-4603-A589-7422A47A8E4A}"/>
+      <thm15:themeFamily xmlns:thm15="http://schemas.microsoft.com/office/thememl/2012/main" xmlns="" name="Office Theme" id="{62F939B6-93AF-4DB8-9C6B-D6C7DFDC589F}" vid="{4A3C46E8-61CC-4603-A589-7422A47A8E4A}"/>
     </a:ext>
   </a:extLst>
 </a:theme>

</xml_diff>